<commit_message>
dev-cit-3.0-sprint3-issue-2242-import-cert-bundle: added mtwilson-export-data-bundle feature; removed use of X509Util.sha1fingerprint
</commit_message>
<xml_diff>
--- a/blueprints/Mt Wilson Document Containers.docx
+++ b/blueprints/Mt Wilson Document Containers.docx
@@ -64,7 +64,15 @@
         <w:t>makes it easy to group together related stories, and keeps the door open for new ideas on how the benefit can be realized</w:t>
       </w:r>
       <w:r>
-        <w:t xml:space="preserve"> by keeping it separate from the “what”.</w:t>
+        <w:t xml:space="preserve"> by keeping it </w:t>
+      </w:r>
+      <w:proofErr w:type="gramStart"/>
+      <w:r>
+        <w:t>separate</w:t>
+      </w:r>
+      <w:proofErr w:type="gramEnd"/>
+      <w:r>
+        <w:t xml:space="preserve"> from the “what”.</w:t>
       </w:r>
     </w:p>
     <w:p>
@@ -140,7 +148,47 @@
     </w:p>
     <w:p>
       <w:r>
-        <w:t xml:space="preserve">Existing formats allow packaging an arbitrary number of files in a flat or hierarchical structure: zip, tar, iso, img, vdi, vhd, vmdk. There are more; these are just a few well-known formats. </w:t>
+        <w:t xml:space="preserve">Existing formats allow packaging an arbitrary number of files in a flat or hierarchical structure: zip, tar, </w:t>
+      </w:r>
+      <w:proofErr w:type="spellStart"/>
+      <w:r>
+        <w:t>iso</w:t>
+      </w:r>
+      <w:proofErr w:type="spellEnd"/>
+      <w:r>
+        <w:t xml:space="preserve">, </w:t>
+      </w:r>
+      <w:proofErr w:type="spellStart"/>
+      <w:r>
+        <w:t>img</w:t>
+      </w:r>
+      <w:proofErr w:type="spellEnd"/>
+      <w:r>
+        <w:t xml:space="preserve">, </w:t>
+      </w:r>
+      <w:proofErr w:type="spellStart"/>
+      <w:r>
+        <w:t>vdi</w:t>
+      </w:r>
+      <w:proofErr w:type="spellEnd"/>
+      <w:r>
+        <w:t xml:space="preserve">, </w:t>
+      </w:r>
+      <w:proofErr w:type="spellStart"/>
+      <w:r>
+        <w:t>vhd</w:t>
+      </w:r>
+      <w:proofErr w:type="spellEnd"/>
+      <w:r>
+        <w:t xml:space="preserve">, </w:t>
+      </w:r>
+      <w:proofErr w:type="spellStart"/>
+      <w:r>
+        <w:t>vmdk</w:t>
+      </w:r>
+      <w:proofErr w:type="spellEnd"/>
+      <w:r>
+        <w:t xml:space="preserve">. There are more; these are just a few well-known formats. </w:t>
       </w:r>
     </w:p>
     <w:p>
@@ -176,7 +224,15 @@
         <w:t>a</w:t>
       </w:r>
       <w:r>
-        <w:t xml:space="preserve"> document format which itself is a container such as zip, tar, or img may be used as a directory in a path expression in order to express a link directly to one of its parts.</w:t>
+        <w:t xml:space="preserve"> document format which itself is a container such as zip, tar, or </w:t>
+      </w:r>
+      <w:proofErr w:type="spellStart"/>
+      <w:r>
+        <w:t>img</w:t>
+      </w:r>
+      <w:proofErr w:type="spellEnd"/>
+      <w:r>
+        <w:t xml:space="preserve"> may be used as a directory in a path expression in order to express a link directly to one of its parts.</w:t>
       </w:r>
     </w:p>
     <w:p>
@@ -284,7 +340,15 @@
         <w:t xml:space="preserve"> can relate two parts within the same document or from the current document to external resources</w:t>
       </w:r>
       <w:r>
-        <w:t>. The arc link type with from/arcrole/to attributes can express relationships like RDF</w:t>
+        <w:t>. The arc link type with from/</w:t>
+      </w:r>
+      <w:proofErr w:type="spellStart"/>
+      <w:r>
+        <w:t>arcrole</w:t>
+      </w:r>
+      <w:proofErr w:type="spellEnd"/>
+      <w:r>
+        <w:t>/to attributes can express relationships like RDF</w:t>
       </w:r>
       <w:r>
         <w:t xml:space="preserve">. </w:t>
@@ -347,7 +411,15 @@
         </w:r>
       </w:hyperlink>
       <w:r>
-        <w:t xml:space="preserve"> describe an XML syntax. </w:t>
+        <w:t xml:space="preserve"> describe </w:t>
+      </w:r>
+      <w:proofErr w:type="gramStart"/>
+      <w:r>
+        <w:t>an XML</w:t>
+      </w:r>
+      <w:proofErr w:type="gramEnd"/>
+      <w:r>
+        <w:t xml:space="preserve"> syntax. </w:t>
       </w:r>
     </w:p>
     <w:p>
@@ -489,12 +561,28 @@
     </w:p>
     <w:p>
       <w:r>
-        <w:t>The TGZ format is a combination of tar and gzip. An alternative suffix for such files is “.tar.gz”</w:t>
-      </w:r>
-    </w:p>
-    <w:p>
-      <w:r>
-        <w:t>In benchmarks TGZ performs slightly better than ZIP in terms of compression ratio and speed. GZIP does not compress as well as BZIP2 or LZMA but it’s faster and requires less memory. Both tar and gzip are installed by default in most Linux distributions.</w:t>
+        <w:t xml:space="preserve">The TGZ format is a combination of tar and </w:t>
+      </w:r>
+      <w:proofErr w:type="spellStart"/>
+      <w:r>
+        <w:t>gzip</w:t>
+      </w:r>
+      <w:proofErr w:type="spellEnd"/>
+      <w:r>
+        <w:t>. An alternative suffix for such files is “.tar.gz”</w:t>
+      </w:r>
+    </w:p>
+    <w:p>
+      <w:r>
+        <w:t xml:space="preserve">In benchmarks TGZ performs slightly better than ZIP in terms of compression ratio and speed. GZIP does not compress as well as BZIP2 or LZMA but it’s faster and requires less memory. Both tar and </w:t>
+      </w:r>
+      <w:proofErr w:type="spellStart"/>
+      <w:r>
+        <w:t>gzip</w:t>
+      </w:r>
+      <w:proofErr w:type="spellEnd"/>
+      <w:r>
+        <w:t xml:space="preserve"> are installed by default in most Linux distributions.</w:t>
       </w:r>
     </w:p>
     <w:p>
@@ -510,33 +598,83 @@
     </w:p>
     <w:p>
       <w:r>
-        <w:t>The tar and gzip tools are available for Windows (gnuwin32), and the free 7zip tool for Windows provides a graphical interface to creating .tar.gz files.</w:t>
-      </w:r>
-    </w:p>
-    <w:p>
-      <w:r>
-        <w:t>The tar and gzip tools are open source. It’s easy to create a new archive:</w:t>
+        <w:t xml:space="preserve">The tar and </w:t>
+      </w:r>
+      <w:proofErr w:type="spellStart"/>
+      <w:r>
+        <w:t>gzip</w:t>
+      </w:r>
+      <w:proofErr w:type="spellEnd"/>
+      <w:r>
+        <w:t xml:space="preserve"> tools are available for Windows (gnuwin32), and the free 7zip tool for Windows provides a graphical interface to creating .tar.gz files.</w:t>
+      </w:r>
+    </w:p>
+    <w:p>
+      <w:r>
+        <w:t xml:space="preserve">The tar and </w:t>
+      </w:r>
+      <w:proofErr w:type="spellStart"/>
+      <w:r>
+        <w:t>gzip</w:t>
+      </w:r>
+      <w:proofErr w:type="spellEnd"/>
+      <w:r>
+        <w:t xml:space="preserve"> tools are open source. It’s easy to create a new archive:</w:t>
       </w:r>
     </w:p>
     <w:p>
       <w:pPr>
         <w:pStyle w:val="Code"/>
       </w:pPr>
-      <w:r>
-        <w:t>tar cfz container.tgz files...</w:t>
-      </w:r>
-    </w:p>
-    <w:p>
-      <w:r>
-        <w:t>It’s also easy to list the contents of a .tgz file without extracting it:</w:t>
+      <w:proofErr w:type="gramStart"/>
+      <w:r>
+        <w:t>tar</w:t>
+      </w:r>
+      <w:proofErr w:type="gramEnd"/>
+      <w:r>
+        <w:t xml:space="preserve"> </w:t>
+      </w:r>
+      <w:proofErr w:type="spellStart"/>
+      <w:r>
+        <w:t>cfz</w:t>
+      </w:r>
+      <w:proofErr w:type="spellEnd"/>
+      <w:r>
+        <w:t xml:space="preserve"> container.tgz files...</w:t>
+      </w:r>
+    </w:p>
+    <w:p>
+      <w:r>
+        <w:t>It’s also easy to list the contents of a .</w:t>
+      </w:r>
+      <w:proofErr w:type="spellStart"/>
+      <w:r>
+        <w:t>tgz</w:t>
+      </w:r>
+      <w:proofErr w:type="spellEnd"/>
+      <w:r>
+        <w:t xml:space="preserve"> file without extracting it:</w:t>
       </w:r>
     </w:p>
     <w:p>
       <w:pPr>
         <w:pStyle w:val="Code"/>
       </w:pPr>
-      <w:r>
-        <w:t>tar tfz container.tgz</w:t>
+      <w:proofErr w:type="gramStart"/>
+      <w:r>
+        <w:t>tar</w:t>
+      </w:r>
+      <w:proofErr w:type="gramEnd"/>
+      <w:r>
+        <w:t xml:space="preserve"> </w:t>
+      </w:r>
+      <w:proofErr w:type="spellStart"/>
+      <w:r>
+        <w:t>tfz</w:t>
+      </w:r>
+      <w:proofErr w:type="spellEnd"/>
+      <w:r>
+        <w:t xml:space="preserve"> container.tgz</w:t>
       </w:r>
     </w:p>
     <w:p>
@@ -548,21 +686,55 @@
       <w:pPr>
         <w:pStyle w:val="Code"/>
       </w:pPr>
-      <w:r>
-        <w:t>tar tfzv container.tgz</w:t>
-      </w:r>
-    </w:p>
-    <w:p>
-      <w:r>
-        <w:t>It’s easy to extract files from a .tgz:</w:t>
+      <w:proofErr w:type="gramStart"/>
+      <w:r>
+        <w:t>tar</w:t>
+      </w:r>
+      <w:proofErr w:type="gramEnd"/>
+      <w:r>
+        <w:t xml:space="preserve"> </w:t>
+      </w:r>
+      <w:proofErr w:type="spellStart"/>
+      <w:r>
+        <w:t>tfzv</w:t>
+      </w:r>
+      <w:proofErr w:type="spellEnd"/>
+      <w:r>
+        <w:t xml:space="preserve"> container.tgz</w:t>
+      </w:r>
+    </w:p>
+    <w:p>
+      <w:r>
+        <w:t>It’s easy to extract files from a .</w:t>
+      </w:r>
+      <w:proofErr w:type="spellStart"/>
+      <w:r>
+        <w:t>tgz</w:t>
+      </w:r>
+      <w:proofErr w:type="spellEnd"/>
+      <w:r>
+        <w:t>:</w:t>
       </w:r>
     </w:p>
     <w:p>
       <w:pPr>
         <w:pStyle w:val="Code"/>
       </w:pPr>
-      <w:r>
-        <w:t>tar xfz container.tgz</w:t>
+      <w:proofErr w:type="gramStart"/>
+      <w:r>
+        <w:t>tar</w:t>
+      </w:r>
+      <w:proofErr w:type="gramEnd"/>
+      <w:r>
+        <w:t xml:space="preserve"> </w:t>
+      </w:r>
+      <w:proofErr w:type="spellStart"/>
+      <w:r>
+        <w:t>xfz</w:t>
+      </w:r>
+      <w:proofErr w:type="spellEnd"/>
+      <w:r>
+        <w:t xml:space="preserve"> container.tgz</w:t>
       </w:r>
     </w:p>
     <w:p>
@@ -574,8 +746,21 @@
       <w:pPr>
         <w:pStyle w:val="Code"/>
       </w:pPr>
-      <w:r>
-        <w:t>tar xfz container.tgz filename</w:t>
+      <w:proofErr w:type="gramStart"/>
+      <w:r>
+        <w:t>tar</w:t>
+      </w:r>
+      <w:proofErr w:type="gramEnd"/>
+      <w:r>
+        <w:t xml:space="preserve"> </w:t>
+      </w:r>
+      <w:proofErr w:type="spellStart"/>
+      <w:r>
+        <w:t>xfz</w:t>
+      </w:r>
+      <w:proofErr w:type="spellEnd"/>
+      <w:r>
+        <w:t xml:space="preserve"> container.tgz filename</w:t>
       </w:r>
     </w:p>
     <w:p>
@@ -597,17 +782,49 @@
     <w:p>
       <w:r>
         <w:lastRenderedPageBreak/>
-        <w:t xml:space="preserve">Currently websites that transmit a .tar.gz or .tgz file for download do so as application/octet-stream with a content disposition of “attachment”. This usually prevents browsers from automatically extracting them. </w:t>
-      </w:r>
-    </w:p>
-    <w:p>
-      <w:r>
-        <w:t xml:space="preserve">If the media type application/tar with content-encoding gzip is used, the browser will correctly interpret that as an on-the-wire encoding and automatically unzip the tar before saving. Some browsers will then automatically untar the file.  </w:t>
-      </w:r>
-    </w:p>
-    <w:p>
-      <w:r>
-        <w:t xml:space="preserve">Here’s an email thread about using Content-Type: application/tar and Content-Encoding: gzip: </w:t>
+        <w:t>Currently websites that transmit a .tar.gz or .</w:t>
+      </w:r>
+      <w:proofErr w:type="spellStart"/>
+      <w:r>
+        <w:t>tgz</w:t>
+      </w:r>
+      <w:proofErr w:type="spellEnd"/>
+      <w:r>
+        <w:t xml:space="preserve"> file for download do so as application/octet-stream with a content disposition of “attachment”. This usually prevents browsers from automatically extracting them. </w:t>
+      </w:r>
+    </w:p>
+    <w:p>
+      <w:r>
+        <w:t xml:space="preserve">If the media type application/tar with content-encoding </w:t>
+      </w:r>
+      <w:proofErr w:type="spellStart"/>
+      <w:r>
+        <w:t>gzip</w:t>
+      </w:r>
+      <w:proofErr w:type="spellEnd"/>
+      <w:r>
+        <w:t xml:space="preserve"> is used, the browser will correctly interpret that as an on-the-wire encoding and automatically unzip the tar before saving. Some browsers will then automatically </w:t>
+      </w:r>
+      <w:proofErr w:type="spellStart"/>
+      <w:r>
+        <w:t>untar</w:t>
+      </w:r>
+      <w:proofErr w:type="spellEnd"/>
+      <w:r>
+        <w:t xml:space="preserve"> the file.  </w:t>
+      </w:r>
+    </w:p>
+    <w:p>
+      <w:r>
+        <w:t xml:space="preserve">Here’s an email thread about using Content-Type: application/tar and Content-Encoding: </w:t>
+      </w:r>
+      <w:proofErr w:type="spellStart"/>
+      <w:r>
+        <w:t>gzip</w:t>
+      </w:r>
+      <w:proofErr w:type="spellEnd"/>
+      <w:r>
+        <w:t xml:space="preserve">: </w:t>
       </w:r>
       <w:hyperlink r:id="rId12" w:history="1">
         <w:r>
@@ -653,308 +870,776 @@
     </w:p>
     <w:p>
       <w:r>
-        <w:t>It might be appropriate to use a media type of archive/tar+gz depending on the outcome of the IETF discussions.</w:t>
+        <w:t>It might be appropriate to use a media type of archive/</w:t>
+      </w:r>
+      <w:proofErr w:type="spellStart"/>
+      <w:r>
+        <w:t>tar+gz</w:t>
+      </w:r>
+      <w:proofErr w:type="spellEnd"/>
+      <w:r>
+        <w:t xml:space="preserve"> depending on the outcome of the IETF discussions.</w:t>
+      </w:r>
+    </w:p>
+    <w:p>
+      <w:pPr>
+        <w:pStyle w:val="Heading2"/>
+      </w:pPr>
+      <w:r>
+        <w:t>Metadata and Linked data: JSON-LD</w:t>
+      </w:r>
+    </w:p>
+    <w:p>
+      <w:r>
+        <w:t xml:space="preserve">The JSON </w:t>
+      </w:r>
+      <w:r>
+        <w:t>format has readily available parsers for multiple languages as well as an open source command line tool “</w:t>
+      </w:r>
+      <w:proofErr w:type="spellStart"/>
+      <w:r>
+        <w:t>jq</w:t>
+      </w:r>
+      <w:proofErr w:type="spellEnd"/>
+      <w:r>
+        <w:t>” that can be used by shell scripts. It supports structured data but does not enforce a schema. It can be provided directly to web applications for display.</w:t>
+      </w:r>
+    </w:p>
+    <w:p>
+      <w:r>
+        <w:t>JSON-LD</w:t>
+      </w:r>
+      <w:r>
+        <w:t xml:space="preserve"> is a backward-compatible extension of JSON semantics which adds a mechanism for linking objects and adding context information to existing metadata in JSON, and makes it possible to declare relationships based on externally-defined semantics.  It defines a minimum vocabulary for processing and all other relationships are defined by the application.</w:t>
+      </w:r>
+    </w:p>
+    <w:p>
+      <w:pPr>
+        <w:pStyle w:val="Heading2"/>
+      </w:pPr>
+      <w:r>
+        <w:t>Integrity: HMAC-SHA256 and RSA-SHA256</w:t>
+      </w:r>
+    </w:p>
+    <w:p>
+      <w:r>
+        <w:t>Integrity protection:</w:t>
+      </w:r>
+      <w:r>
+        <w:t xml:space="preserve"> </w:t>
+      </w:r>
+      <w:r>
+        <w:t>SHA</w:t>
+      </w:r>
+      <w:r>
+        <w:t xml:space="preserve">256 over specific files within the container. </w:t>
+      </w:r>
+      <w:r>
+        <w:t>Integrity protection for a single document using just SHA256 only protects against accidental corruption, because an attacker can edit the document and update the digest.  To protect against an attacker, the algorithm should be HMAC-SHA256 using a secret key or an RSA-SHA256 signature using a private key. When using HMAC-SHA256 or RSA-SHA256, the metadata and plaintext should be concatenated in order to bind them. For example, the metadata should include the integrity algorithm name such as “HMAC-SHA256” or “RSA-SHA256” and optionally identify the integrity key id so that in a system with multiple keys, the application can automatically load the right key for verification. Using the linked data feature, the integrity key itself (when using secret keys for HMAC) can be encrypted and stored in the container, wrapped with one or more recipient public keys so they can verify the integrity as well as edit the document and update the integrity protection.</w:t>
+      </w:r>
+      <w:r>
+        <w:t xml:space="preserve"> This profile specifies SHA256 to prevent down</w:t>
+      </w:r>
+      <w:r>
+        <w:t>grade attacks.</w:t>
+      </w:r>
+      <w:r>
+        <w:t xml:space="preserve"> Other profiles may allow other SHA-2 variants or other algorithms.</w:t>
+      </w:r>
+    </w:p>
+    <w:p>
+      <w:r>
+        <w:t>An example with a document, a metadata file, and an integrity protection file:</w:t>
+      </w:r>
+    </w:p>
+    <w:p>
+      <w:pPr>
+        <w:pStyle w:val="Code"/>
+      </w:pPr>
+      <w:r>
+        <w:t>container.tgz</w:t>
+      </w:r>
+    </w:p>
+    <w:p>
+      <w:pPr>
+        <w:pStyle w:val="Code"/>
+      </w:pPr>
+      <w:r>
+        <w:t>+ document.pdf</w:t>
+      </w:r>
+    </w:p>
+    <w:p>
+      <w:pPr>
+        <w:pStyle w:val="Code"/>
+      </w:pPr>
+      <w:r>
+        <w:lastRenderedPageBreak/>
+        <w:t xml:space="preserve">+ </w:t>
+      </w:r>
+      <w:proofErr w:type="spellStart"/>
+      <w:r>
+        <w:t>metadata.json</w:t>
+      </w:r>
+      <w:proofErr w:type="spellEnd"/>
+    </w:p>
+    <w:p>
+      <w:pPr>
+        <w:pStyle w:val="Code"/>
+      </w:pPr>
+      <w:r>
+        <w:t xml:space="preserve">+ </w:t>
+      </w:r>
+      <w:proofErr w:type="spellStart"/>
+      <w:r>
+        <w:t>integrity.json</w:t>
+      </w:r>
+      <w:proofErr w:type="spellEnd"/>
+    </w:p>
+    <w:p>
+      <w:pPr>
+        <w:pStyle w:val="Code"/>
+      </w:pPr>
+      <w:r>
+        <w:t xml:space="preserve">+ </w:t>
+      </w:r>
+      <w:proofErr w:type="spellStart"/>
+      <w:r>
+        <w:t>integrity.sig</w:t>
+      </w:r>
+      <w:proofErr w:type="spellEnd"/>
+    </w:p>
+    <w:p>
+      <w:pPr>
+        <w:pStyle w:val="Code"/>
+      </w:pPr>
+    </w:p>
+    <w:p>
+      <w:pPr>
+        <w:pStyle w:val="Code"/>
+      </w:pPr>
+      <w:proofErr w:type="spellStart"/>
+      <w:r>
+        <w:t>metadata.json</w:t>
+      </w:r>
+      <w:proofErr w:type="spellEnd"/>
+    </w:p>
+    <w:p>
+      <w:pPr>
+        <w:pStyle w:val="Code"/>
+      </w:pPr>
+      <w:r>
+        <w:t>{"can be": "any document metadata"}</w:t>
+      </w:r>
+    </w:p>
+    <w:p>
+      <w:pPr>
+        <w:pStyle w:val="Code"/>
+      </w:pPr>
+    </w:p>
+    <w:p>
+      <w:pPr>
+        <w:pStyle w:val="Code"/>
+      </w:pPr>
+      <w:proofErr w:type="spellStart"/>
+      <w:r>
+        <w:t>integrity.json</w:t>
+      </w:r>
+      <w:proofErr w:type="spellEnd"/>
+    </w:p>
+    <w:p>
+      <w:pPr>
+        <w:pStyle w:val="Code"/>
+      </w:pPr>
+      <w:r>
+        <w:t>{"integrity_algorithm":"HMAC-SHA256", "key_id":"</w:t>
+      </w:r>
+      <w:r>
+        <w:t>a137a43e-03af-486a-ba05-3e0b4c159582</w:t>
+      </w:r>
+      <w:r>
+        <w:t>",</w:t>
+      </w:r>
+      <w:r>
+        <w:t xml:space="preserve"> </w:t>
+      </w:r>
+      <w:r>
+        <w:t>"manifest"</w:t>
+      </w:r>
+      <w:proofErr w:type="gramStart"/>
+      <w:r>
+        <w:t>:[</w:t>
+      </w:r>
+      <w:proofErr w:type="gramEnd"/>
+      <w:r>
+        <w:t>"document.pdf", "</w:t>
+      </w:r>
+      <w:proofErr w:type="spellStart"/>
+      <w:r>
+        <w:t>metadata.json</w:t>
+      </w:r>
+      <w:proofErr w:type="spellEnd"/>
+      <w:r>
+        <w:t>", "</w:t>
+      </w:r>
+      <w:proofErr w:type="spellStart"/>
+      <w:r>
+        <w:t>integrity</w:t>
+      </w:r>
+      <w:r>
+        <w:t>.json</w:t>
+      </w:r>
+      <w:proofErr w:type="spellEnd"/>
+      <w:r>
+        <w:t>"], "signature</w:t>
+      </w:r>
+      <w:r>
+        <w:t>":"</w:t>
+      </w:r>
+      <w:proofErr w:type="spellStart"/>
+      <w:r>
+        <w:t>integrity.sig</w:t>
+      </w:r>
+      <w:proofErr w:type="spellEnd"/>
+      <w:r>
+        <w:t>"}</w:t>
+      </w:r>
+    </w:p>
+    <w:p>
+      <w:pPr>
+        <w:pStyle w:val="Code"/>
+      </w:pPr>
+    </w:p>
+    <w:p>
+      <w:pPr>
+        <w:pStyle w:val="Code"/>
+      </w:pPr>
+      <w:proofErr w:type="spellStart"/>
+      <w:r>
+        <w:t>integrity.sig</w:t>
+      </w:r>
+      <w:proofErr w:type="spellEnd"/>
+    </w:p>
+    <w:p>
+      <w:pPr>
+        <w:pStyle w:val="Code"/>
+      </w:pPr>
+      <w:r>
+        <w:t>&lt;</w:t>
+      </w:r>
+      <w:proofErr w:type="gramStart"/>
+      <w:r>
+        <w:t>binary</w:t>
+      </w:r>
+      <w:proofErr w:type="gramEnd"/>
+      <w:r>
+        <w:t xml:space="preserve"> signature output described by </w:t>
+      </w:r>
+      <w:proofErr w:type="spellStart"/>
+      <w:r>
+        <w:t>integrity.json</w:t>
+      </w:r>
+      <w:proofErr w:type="spellEnd"/>
+      <w:r>
+        <w:t>&gt;</w:t>
+      </w:r>
+    </w:p>
+    <w:p>
+      <w:r>
+        <w:t xml:space="preserve">Notice that the file </w:t>
+      </w:r>
+      <w:proofErr w:type="spellStart"/>
+      <w:r>
+        <w:t>integrity.json</w:t>
+      </w:r>
+      <w:proofErr w:type="spellEnd"/>
+      <w:r>
+        <w:t xml:space="preserve"> is itself included in the integrity manifest. All files mentioned in the manifest are concatenated (without padding) before hashing and the integrity signature covers all of them.</w:t>
+      </w:r>
+    </w:p>
+    <w:p>
+      <w:pPr>
+        <w:pStyle w:val="Code"/>
+      </w:pPr>
+    </w:p>
+    <w:p>
+      <w:pPr>
+        <w:pStyle w:val="Heading2"/>
+      </w:pPr>
+      <w:r>
+        <w:t>Encryption: AES-128</w:t>
+      </w:r>
+    </w:p>
+    <w:p>
+      <w:r>
+        <w:t>Encryption: AES-128 in CBC or OFB modes.  This profile specifies AES-128 to prevent downgrade attacks. Other profiles may allow longer-key variants of AES.</w:t>
+      </w:r>
+    </w:p>
+    <w:p>
+      <w:r>
+        <w:t>An example with a do</w:t>
+      </w:r>
+      <w:r>
+        <w:t>cument, a metadata file, and an encryption descriptor</w:t>
+      </w:r>
+      <w:r>
+        <w:t xml:space="preserve"> file:</w:t>
+      </w:r>
+    </w:p>
+    <w:p>
+      <w:pPr>
+        <w:pStyle w:val="Code"/>
+      </w:pPr>
+      <w:r>
+        <w:t>container.tgz</w:t>
+      </w:r>
+    </w:p>
+    <w:p>
+      <w:pPr>
+        <w:pStyle w:val="Code"/>
+      </w:pPr>
+      <w:r>
+        <w:t xml:space="preserve">+ </w:t>
+      </w:r>
+      <w:proofErr w:type="spellStart"/>
+      <w:r>
+        <w:t>document.pdf</w:t>
+      </w:r>
+      <w:r>
+        <w:t>.enc</w:t>
+      </w:r>
+      <w:proofErr w:type="spellEnd"/>
+    </w:p>
+    <w:p>
+      <w:pPr>
+        <w:pStyle w:val="Code"/>
+      </w:pPr>
+      <w:r>
+        <w:t xml:space="preserve">+ </w:t>
+      </w:r>
+      <w:proofErr w:type="spellStart"/>
+      <w:r>
+        <w:t>metadata.json</w:t>
+      </w:r>
+      <w:proofErr w:type="spellEnd"/>
+    </w:p>
+    <w:p>
+      <w:pPr>
+        <w:pStyle w:val="Code"/>
+      </w:pPr>
+      <w:r>
+        <w:t xml:space="preserve">+ </w:t>
+      </w:r>
+      <w:proofErr w:type="spellStart"/>
+      <w:r>
+        <w:t>encryption</w:t>
+      </w:r>
+      <w:r>
+        <w:t>.json</w:t>
+      </w:r>
+      <w:proofErr w:type="spellEnd"/>
+    </w:p>
+    <w:p>
+      <w:pPr>
+        <w:pStyle w:val="Code"/>
+      </w:pPr>
+    </w:p>
+    <w:p>
+      <w:pPr>
+        <w:pStyle w:val="Code"/>
+      </w:pPr>
+      <w:proofErr w:type="spellStart"/>
+      <w:r>
+        <w:t>metadata.json</w:t>
+      </w:r>
+      <w:proofErr w:type="spellEnd"/>
+    </w:p>
+    <w:p>
+      <w:pPr>
+        <w:pStyle w:val="Code"/>
+      </w:pPr>
+      <w:r>
+        <w:t>{"can be": "any document metadata"}</w:t>
+      </w:r>
+    </w:p>
+    <w:p>
+      <w:pPr>
+        <w:pStyle w:val="Code"/>
+      </w:pPr>
+    </w:p>
+    <w:p>
+      <w:pPr>
+        <w:pStyle w:val="Code"/>
+      </w:pPr>
+      <w:proofErr w:type="spellStart"/>
+      <w:r>
+        <w:t>encryption</w:t>
+      </w:r>
+      <w:r>
+        <w:t>.json</w:t>
+      </w:r>
+      <w:proofErr w:type="spellEnd"/>
+    </w:p>
+    <w:p>
+      <w:pPr>
+        <w:pStyle w:val="Code"/>
+      </w:pPr>
+      <w:r>
+        <w:t>{"</w:t>
+      </w:r>
+      <w:r>
+        <w:t>encryption</w:t>
+      </w:r>
+      <w:r>
+        <w:t>_algorithm":"</w:t>
+      </w:r>
+      <w:r>
+        <w:t>AES-128</w:t>
+      </w:r>
+      <w:r>
+        <w:t>",</w:t>
+      </w:r>
+      <w:r>
+        <w:t xml:space="preserve"> </w:t>
+      </w:r>
+      <w:r>
+        <w:t>"</w:t>
+      </w:r>
+      <w:r>
+        <w:t>mode</w:t>
+      </w:r>
+      <w:r>
+        <w:t>"</w:t>
+      </w:r>
+      <w:r>
+        <w:t xml:space="preserve">: </w:t>
+      </w:r>
+      <w:r>
+        <w:t>"</w:t>
+      </w:r>
+      <w:r>
+        <w:t>OFB</w:t>
+      </w:r>
+      <w:r>
+        <w:t>"</w:t>
+      </w:r>
+      <w:r>
+        <w:t xml:space="preserve">, </w:t>
+      </w:r>
+      <w:r>
+        <w:t>"</w:t>
+      </w:r>
+      <w:r>
+        <w:t>padding</w:t>
+      </w:r>
+      <w:r>
+        <w:t>"</w:t>
+      </w:r>
+      <w:r>
+        <w:t xml:space="preserve">: </w:t>
+      </w:r>
+      <w:r>
+        <w:t>"</w:t>
+      </w:r>
+      <w:proofErr w:type="spellStart"/>
+      <w:r>
+        <w:t>NoPadding</w:t>
+      </w:r>
+      <w:proofErr w:type="spellEnd"/>
+      <w:r>
+        <w:t>"</w:t>
+      </w:r>
+      <w:r>
+        <w:t>,</w:t>
+      </w:r>
+      <w:r>
+        <w:t xml:space="preserve"> "key_id":"</w:t>
+      </w:r>
+      <w:r>
+        <w:t>a137a43e-03af-486a-ba05-3e0b4c159582</w:t>
+      </w:r>
+      <w:r>
+        <w:t>", "manifest":</w:t>
+      </w:r>
+      <w:r>
+        <w:t xml:space="preserve"> </w:t>
+      </w:r>
+      <w:r>
+        <w:t>["</w:t>
+      </w:r>
+      <w:proofErr w:type="spellStart"/>
+      <w:r>
+        <w:t>document.pdf</w:t>
+      </w:r>
+      <w:r>
+        <w:t>.enc</w:t>
+      </w:r>
+      <w:proofErr w:type="spellEnd"/>
+      <w:r>
+        <w:t>"</w:t>
+      </w:r>
+      <w:r>
+        <w:t>]}</w:t>
+      </w:r>
+    </w:p>
+    <w:p>
+      <w:pPr>
+        <w:pStyle w:val="Code"/>
+      </w:pPr>
+    </w:p>
+    <w:p>
+      <w:pPr>
+        <w:pStyle w:val="Code"/>
+      </w:pPr>
+      <w:proofErr w:type="spellStart"/>
+      <w:r>
+        <w:t>document.pdf.enc</w:t>
+      </w:r>
+      <w:proofErr w:type="spellEnd"/>
+    </w:p>
+    <w:p>
+      <w:pPr>
+        <w:pStyle w:val="Code"/>
+      </w:pPr>
+      <w:r>
+        <w:t>&lt;</w:t>
+      </w:r>
+      <w:proofErr w:type="gramStart"/>
+      <w:r>
+        <w:t>binary</w:t>
+      </w:r>
+      <w:proofErr w:type="gramEnd"/>
+      <w:r>
+        <w:t xml:space="preserve"> </w:t>
+      </w:r>
+      <w:proofErr w:type="spellStart"/>
+      <w:r>
+        <w:t>ciphertext</w:t>
+      </w:r>
+      <w:proofErr w:type="spellEnd"/>
+      <w:r>
+        <w:t xml:space="preserve"> </w:t>
+      </w:r>
+      <w:r>
+        <w:t xml:space="preserve">of document.pdf </w:t>
+      </w:r>
+      <w:r>
+        <w:t xml:space="preserve">described by </w:t>
+      </w:r>
+      <w:proofErr w:type="spellStart"/>
+      <w:r>
+        <w:t>encryption</w:t>
+      </w:r>
+      <w:r>
+        <w:t>.json</w:t>
+      </w:r>
+      <w:proofErr w:type="spellEnd"/>
+      <w:r>
+        <w:t>&gt;</w:t>
+      </w:r>
+    </w:p>
+    <w:p>
+      <w:r>
+        <w:t>Unlike the integrity manifest, each of the files mentioned in the encryption manifest is decrypted separately, and if padding is specified then it applies to each item separately.</w:t>
+      </w:r>
+    </w:p>
+    <w:p/>
+    <w:p>
+      <w:pPr>
+        <w:pStyle w:val="Heading2"/>
+      </w:pPr>
+      <w:r>
+        <w:t>Index: HTML</w:t>
+      </w:r>
+    </w:p>
+    <w:p>
+      <w:r>
+        <w:t xml:space="preserve">The index.html file is a standard entry point to websites. For containers that include multiple documents and features to be processed by one or more applications, it makes sense to include an index file that can guide both automated processes and interactive use. </w:t>
+      </w:r>
+    </w:p>
+    <w:p>
+      <w:r>
+        <w:t xml:space="preserve">The HTML “link” tag can be used to indicate entry points for specific applications. For example, if a container includes an encrypted document with a signature, the index.html can include a link tag to indicate there is an encrypted </w:t>
+      </w:r>
+      <w:r>
+        <w:t xml:space="preserve">text </w:t>
+      </w:r>
+      <w:r>
+        <w:t>document:</w:t>
+      </w:r>
+    </w:p>
+    <w:p>
+      <w:pPr>
+        <w:pStyle w:val="Code"/>
+      </w:pPr>
+      <w:proofErr w:type="gramStart"/>
+      <w:r>
+        <w:t>&lt;!DOCTYPE</w:t>
+      </w:r>
+      <w:proofErr w:type="gramEnd"/>
+      <w:r>
+        <w:t xml:space="preserve"> html&gt;</w:t>
+      </w:r>
+    </w:p>
+    <w:p>
+      <w:pPr>
+        <w:pStyle w:val="Code"/>
+      </w:pPr>
+      <w:r>
+        <w:t>&lt;</w:t>
+      </w:r>
+      <w:proofErr w:type="gramStart"/>
+      <w:r>
+        <w:t>html</w:t>
+      </w:r>
+      <w:proofErr w:type="gramEnd"/>
+      <w:r>
+        <w:t>&gt;</w:t>
+      </w:r>
+    </w:p>
+    <w:p>
+      <w:pPr>
+        <w:pStyle w:val="Code"/>
+      </w:pPr>
+      <w:r>
+        <w:lastRenderedPageBreak/>
+        <w:t>&lt;</w:t>
+      </w:r>
+      <w:proofErr w:type="gramStart"/>
+      <w:r>
+        <w:t>head</w:t>
+      </w:r>
+      <w:proofErr w:type="gramEnd"/>
+      <w:r>
+        <w:t>&gt;</w:t>
+      </w:r>
+    </w:p>
+    <w:p>
+      <w:pPr>
+        <w:pStyle w:val="Code"/>
+      </w:pPr>
+      <w:r>
+        <w:t xml:space="preserve">&lt;link </w:t>
+      </w:r>
+      <w:proofErr w:type="spellStart"/>
+      <w:r>
+        <w:t>href</w:t>
+      </w:r>
+      <w:proofErr w:type="spellEnd"/>
+      <w:r>
+        <w:t>="</w:t>
+      </w:r>
+      <w:proofErr w:type="spellStart"/>
+      <w:r>
+        <w:t>document.enc</w:t>
+      </w:r>
+      <w:proofErr w:type="spellEnd"/>
+      <w:r>
+        <w:t>" type="encrypted/</w:t>
+      </w:r>
+      <w:proofErr w:type="spellStart"/>
+      <w:r>
+        <w:t>openssl</w:t>
+      </w:r>
+      <w:proofErr w:type="spellEnd"/>
+      <w:r>
+        <w:t>; enclosed=&amp;</w:t>
+      </w:r>
+      <w:proofErr w:type="spellStart"/>
+      <w:r>
+        <w:t>quot;text</w:t>
+      </w:r>
+      <w:proofErr w:type="spellEnd"/>
+      <w:r>
+        <w:t>/</w:t>
+      </w:r>
+      <w:proofErr w:type="spellStart"/>
+      <w:r>
+        <w:t>plain&amp;quot</w:t>
+      </w:r>
+      <w:proofErr w:type="spellEnd"/>
+      <w:r>
+        <w:t xml:space="preserve">;; </w:t>
+      </w:r>
+      <w:r>
+        <w:t xml:space="preserve">enclosed-charset=&amp;quot;UTF-8&amp;quot;; </w:t>
+      </w:r>
+      <w:proofErr w:type="spellStart"/>
+      <w:r>
+        <w:t>alg</w:t>
+      </w:r>
+      <w:proofErr w:type="spellEnd"/>
+      <w:r>
+        <w:t>=&amp;quot;aes-128-ofb&amp;quot;; digest-</w:t>
+      </w:r>
+      <w:proofErr w:type="spellStart"/>
+      <w:r>
+        <w:t>alg</w:t>
+      </w:r>
+      <w:proofErr w:type="spellEnd"/>
+      <w:r>
+        <w:t xml:space="preserve">=&amp;quot;sha256&amp;quot;; key-gen=&amp;quot;pbkdf2&amp;quot;; </w:t>
+      </w:r>
+      <w:proofErr w:type="spellStart"/>
+      <w:r>
+        <w:t>iter</w:t>
+      </w:r>
+      <w:proofErr w:type="spellEnd"/>
+      <w:r>
+        <w:t xml:space="preserve">=&amp;quot;2052228&amp;quot;" </w:t>
+      </w:r>
+      <w:proofErr w:type="spellStart"/>
+      <w:r>
+        <w:t>rel</w:t>
+      </w:r>
+      <w:proofErr w:type="spellEnd"/>
+      <w:r>
+        <w:t>="document" title="My Encrypted Document" data-content-id="</w:t>
+      </w:r>
+      <w:r>
+        <w:t>85a7a2b5-95b2-4fb3-96f2-f2618a485763</w:t>
+      </w:r>
+      <w:r>
+        <w:t>"&gt;</w:t>
+      </w:r>
+    </w:p>
+    <w:p>
+      <w:pPr>
+        <w:pStyle w:val="Code"/>
+      </w:pPr>
+      <w:r>
+        <w:t>&lt;/head&gt;</w:t>
+      </w:r>
+    </w:p>
+    <w:p>
+      <w:pPr>
+        <w:pStyle w:val="Code"/>
+      </w:pPr>
+      <w:r>
+        <w:t>&lt;/html&gt;</w:t>
+      </w:r>
+    </w:p>
+    <w:p>
+      <w:r>
+        <w:t>If the container is meant for interactive use, the index.html file could also contain a “body” tag with some helpful information, and links to documents the user can browse (text or office documents, or other HTML documents).</w:t>
+      </w:r>
+    </w:p>
+    <w:p>
+      <w:r>
+        <w:t>Applications reading the index.html file that don’t intend to display its contents can minimally parse it to extract all the link elements in the head section in case they need to find one or more files provided for a specific purpose (</w:t>
+      </w:r>
+      <w:proofErr w:type="spellStart"/>
+      <w:r>
+        <w:t>rel</w:t>
+      </w:r>
+      <w:proofErr w:type="spellEnd"/>
+      <w:r>
+        <w:t>).</w:t>
       </w:r>
       <w:bookmarkStart w:id="0" w:name="_GoBack"/>
       <w:bookmarkEnd w:id="0"/>
     </w:p>
     <w:p>
       <w:pPr>
-        <w:pStyle w:val="Heading2"/>
-      </w:pPr>
-      <w:r>
-        <w:t>Metadata and Linked data: JSON-LD</w:t>
-      </w:r>
-    </w:p>
-    <w:p>
-      <w:r>
-        <w:t xml:space="preserve">The JSON </w:t>
-      </w:r>
-      <w:r>
-        <w:t>format has readily available parsers for multiple languages as well as an open source command line tool “jq” that can be used by shell scripts. It supports structured data but does not enforce a schema. It can be provided directly to web applications for display.</w:t>
-      </w:r>
-    </w:p>
-    <w:p>
-      <w:r>
-        <w:t>JSON-LD</w:t>
-      </w:r>
-      <w:r>
-        <w:t xml:space="preserve"> is a backward-compatible extension of JSON semantics which adds a mechanism for linking objects and adding context information to existing metadata in JSON, and makes it possible to declare relationships based on externally-defined semantics.  It defines a minimum vocabulary for processing and all other relationships are defined by the application.</w:t>
-      </w:r>
-    </w:p>
-    <w:p>
-      <w:pPr>
-        <w:pStyle w:val="Heading2"/>
-      </w:pPr>
-      <w:r>
-        <w:t>Integrity: HMAC-SHA256 and RSA-SHA256</w:t>
-      </w:r>
-    </w:p>
-    <w:p>
-      <w:r>
-        <w:t>Integrity protection:</w:t>
-      </w:r>
-      <w:r>
-        <w:t xml:space="preserve"> </w:t>
-      </w:r>
-      <w:r>
-        <w:t>SHA</w:t>
-      </w:r>
-      <w:r>
-        <w:t xml:space="preserve">256 over specific files within the container. </w:t>
-      </w:r>
-      <w:r>
-        <w:t>Integrity protection for a single document using just SHA256 only protects against accidental corruption, because an attacker can edit the document and update the digest.  To protect against an attacker, the algorithm should be HMAC-SHA256 using a secret key or an RSA-SHA256 signature using a private key. When using HMAC-SHA256 or RSA-SHA256, the metadata and plaintext should be concatenated in order to bind them. For example, the metadata should include the integrity algorithm name such as “HMAC-SHA256” or “RSA-SHA256” and optionally identify the integrity key id so that in a system with multiple keys, the application can automatically load the right key for verification. Using the linked data feature, the integrity key itself (when using secret keys for HMAC) can be encrypted and stored in the container, wrapped with one or more recipient public keys so they can verify the integrity as well as edit the document and update the integrity protection.</w:t>
-      </w:r>
-      <w:r>
-        <w:t xml:space="preserve"> This profile specifies SHA256 to prevent down</w:t>
-      </w:r>
-      <w:r>
-        <w:t>grade attacks.</w:t>
-      </w:r>
-      <w:r>
-        <w:t xml:space="preserve"> Other profiles may allow other SHA-2 variants or other algorithms.</w:t>
-      </w:r>
-    </w:p>
-    <w:p>
-      <w:r>
-        <w:t>An example with a document, a metadata file, and an integrity protection file:</w:t>
-      </w:r>
-    </w:p>
-    <w:p>
-      <w:pPr>
-        <w:pStyle w:val="Code"/>
-      </w:pPr>
-      <w:r>
-        <w:t>container.tgz</w:t>
-      </w:r>
-    </w:p>
-    <w:p>
-      <w:pPr>
-        <w:pStyle w:val="Code"/>
-      </w:pPr>
-      <w:r>
-        <w:t>+ document.pdf</w:t>
-      </w:r>
-    </w:p>
-    <w:p>
-      <w:pPr>
-        <w:pStyle w:val="Code"/>
-      </w:pPr>
-      <w:r>
-        <w:lastRenderedPageBreak/>
-        <w:t>+ metadata.json</w:t>
-      </w:r>
-    </w:p>
-    <w:p>
-      <w:pPr>
-        <w:pStyle w:val="Code"/>
-      </w:pPr>
-      <w:r>
-        <w:t>+ integrity.json</w:t>
-      </w:r>
-    </w:p>
-    <w:p>
-      <w:pPr>
-        <w:pStyle w:val="Code"/>
-      </w:pPr>
-      <w:r>
-        <w:t>+ integrity.sig</w:t>
-      </w:r>
-    </w:p>
-    <w:p>
-      <w:pPr>
-        <w:pStyle w:val="Code"/>
-      </w:pPr>
-    </w:p>
-    <w:p>
-      <w:pPr>
-        <w:pStyle w:val="Code"/>
-      </w:pPr>
-      <w:r>
-        <w:t>metadata.json</w:t>
-      </w:r>
-    </w:p>
-    <w:p>
-      <w:pPr>
-        <w:pStyle w:val="Code"/>
-      </w:pPr>
-      <w:r>
-        <w:t>{"can be": "any document metadata"}</w:t>
-      </w:r>
-    </w:p>
-    <w:p>
-      <w:pPr>
-        <w:pStyle w:val="Code"/>
-      </w:pPr>
-    </w:p>
-    <w:p>
-      <w:pPr>
-        <w:pStyle w:val="Code"/>
-      </w:pPr>
-      <w:r>
-        <w:t>integrity.json</w:t>
-      </w:r>
-    </w:p>
-    <w:p>
-      <w:pPr>
-        <w:pStyle w:val="Code"/>
-      </w:pPr>
-      <w:r>
-        <w:t>{"integrity_algorithm":"HMAC-SHA256", "key_id":"</w:t>
-      </w:r>
-      <w:r>
-        <w:t>a137a43e-03af-486a-ba05-3e0b4c159582</w:t>
-      </w:r>
-      <w:r>
-        <w:t>",</w:t>
-      </w:r>
-      <w:r>
-        <w:t xml:space="preserve"> </w:t>
-      </w:r>
-      <w:r>
-        <w:t>"manifest":["document.pdf", "metadata.json", "integrity</w:t>
-      </w:r>
-      <w:r>
-        <w:t>.json"], "signature</w:t>
-      </w:r>
-      <w:r>
-        <w:t>":"</w:t>
-      </w:r>
-      <w:r>
-        <w:t>integrity.sig</w:t>
-      </w:r>
-      <w:r>
-        <w:t>"}</w:t>
-      </w:r>
-    </w:p>
-    <w:p>
-      <w:pPr>
-        <w:pStyle w:val="Code"/>
-      </w:pPr>
-    </w:p>
-    <w:p>
-      <w:pPr>
-        <w:pStyle w:val="Code"/>
-      </w:pPr>
-      <w:r>
-        <w:t>integrity.sig</w:t>
-      </w:r>
-    </w:p>
-    <w:p>
-      <w:pPr>
-        <w:pStyle w:val="Code"/>
-      </w:pPr>
-      <w:r>
-        <w:t>&lt;binary signature output described by integrity.json&gt;</w:t>
-      </w:r>
-    </w:p>
-    <w:p>
-      <w:pPr>
-        <w:pStyle w:val="Code"/>
-      </w:pPr>
-    </w:p>
-    <w:p>
-      <w:pPr>
-        <w:pStyle w:val="Heading2"/>
-      </w:pPr>
-      <w:r>
-        <w:t>Encryption: AES-128</w:t>
-      </w:r>
-    </w:p>
-    <w:p>
-      <w:r>
-        <w:t>Encryption: AES-128 in CBC or OFB modes.  This profile specifies AES-128 to prevent downgrade attacks. Other profiles may allow longer-key variants of AES.</w:t>
-      </w:r>
-    </w:p>
-    <w:p>
-      <w:pPr>
-        <w:pStyle w:val="Heading2"/>
-      </w:pPr>
-      <w:r>
-        <w:t>Index: HTML</w:t>
-      </w:r>
-    </w:p>
-    <w:p>
-      <w:r>
-        <w:t xml:space="preserve">The index.html file is a standard entry point to websites. For containers that include multiple documents and features to be processed by one or more applications, it makes sense to include an index file that can guide both automated processes and interactive use. </w:t>
-      </w:r>
-    </w:p>
-    <w:p>
-      <w:r>
-        <w:t xml:space="preserve">The HTML “link” tag can be used to indicate entry points for specific applications. For example, if a container includes an encrypted document with a signature, the index.html can include a link tag to indicate there is an encrypted </w:t>
-      </w:r>
-      <w:r>
-        <w:t xml:space="preserve">text </w:t>
-      </w:r>
-      <w:r>
-        <w:t>document:</w:t>
-      </w:r>
-    </w:p>
-    <w:p>
-      <w:pPr>
-        <w:pStyle w:val="Code"/>
-      </w:pPr>
-      <w:r>
-        <w:t>&lt;!DOCTYPE html&gt;</w:t>
-      </w:r>
-    </w:p>
-    <w:p>
-      <w:pPr>
-        <w:pStyle w:val="Code"/>
-      </w:pPr>
-      <w:r>
-        <w:t>&lt;html&gt;</w:t>
-      </w:r>
-    </w:p>
-    <w:p>
-      <w:pPr>
-        <w:pStyle w:val="Code"/>
-      </w:pPr>
-      <w:r>
-        <w:t>&lt;head&gt;</w:t>
-      </w:r>
-    </w:p>
-    <w:p>
-      <w:pPr>
-        <w:pStyle w:val="Code"/>
-      </w:pPr>
-      <w:r>
-        <w:t xml:space="preserve">&lt;link href="document.enc" type="encrypted/openssl; enclosed=&amp;quot;text/plain&amp;quot;; </w:t>
-      </w:r>
-      <w:r>
-        <w:t>enclosed-charset=&amp;quot;UTF-8&amp;quot;; alg=&amp;quot;aes-128-ofb&amp;quot;; digest-alg=&amp;quot;sha256&amp;quot;; key-gen=&amp;quot;pbkdf2&amp;quot;; iter=&amp;quot;2052228&amp;quot;" rel="document" title="My Encrypted Document" data-content-id="</w:t>
-      </w:r>
-      <w:r>
-        <w:t>85a7a2b5-95b2-4fb3-96f2-f2618a485763</w:t>
-      </w:r>
-      <w:r>
-        <w:t>"&gt;</w:t>
-      </w:r>
-    </w:p>
-    <w:p>
-      <w:pPr>
-        <w:pStyle w:val="Code"/>
-      </w:pPr>
-      <w:r>
-        <w:t>&lt;/head&gt;</w:t>
-      </w:r>
-    </w:p>
-    <w:p>
-      <w:pPr>
-        <w:pStyle w:val="Code"/>
-      </w:pPr>
-      <w:r>
-        <w:t>&lt;/html&gt;</w:t>
-      </w:r>
-    </w:p>
-    <w:p>
-      <w:r>
-        <w:t>If the container is meant for interactive use, the index.html file could also contain a “body” tag with some helpful information, and links to documents the user can browse (text or office documents, or other HTML documents).</w:t>
-      </w:r>
-    </w:p>
-    <w:p>
-      <w:pPr>
         <w:pStyle w:val="Heading1"/>
       </w:pPr>
       <w:r>
@@ -963,7 +1648,23 @@
     </w:p>
     <w:p>
       <w:r>
-        <w:t>The Open Packaging Conventions (OPC) format has a similar purpose, uses ZIP as the container format, and defines special XML files [Content_Types].xml and _rels/.rels that are the starting points for generic processing.</w:t>
+        <w:t>The Open Packaging Conventions (OPC) format has a similar purpose, uses ZIP as the container format, and defines special XML files [Content_Types].xml and _</w:t>
+      </w:r>
+      <w:proofErr w:type="spellStart"/>
+      <w:r>
+        <w:t>rels</w:t>
+      </w:r>
+      <w:proofErr w:type="spellEnd"/>
+      <w:r>
+        <w:t>/.</w:t>
+      </w:r>
+      <w:proofErr w:type="spellStart"/>
+      <w:r>
+        <w:t>rels</w:t>
+      </w:r>
+      <w:proofErr w:type="spellEnd"/>
+      <w:r>
+        <w:t xml:space="preserve"> that are the starting points for generic processing.</w:t>
       </w:r>
       <w:r>
         <w:t xml:space="preserve"> </w:t>
@@ -982,7 +1683,23 @@
     </w:p>
     <w:p>
       <w:r>
-        <w:t xml:space="preserve">The Research Object Bundle (RO Bundle) format has a similar purpose, uses ZIP as the container format, and defines special XML file META-INF/manifest.xml and special JSON file .ro/manifest.json. </w:t>
+        <w:t>The Research Object Bundle (RO Bundle) format has a similar purpose, uses ZIP as the container format, and defines special XML file META-INF/manifest.xml and special JSON file .</w:t>
+      </w:r>
+      <w:proofErr w:type="spellStart"/>
+      <w:r>
+        <w:t>ro</w:t>
+      </w:r>
+      <w:proofErr w:type="spellEnd"/>
+      <w:r>
+        <w:t>/</w:t>
+      </w:r>
+      <w:proofErr w:type="spellStart"/>
+      <w:r>
+        <w:t>manifest.json</w:t>
+      </w:r>
+      <w:proofErr w:type="spellEnd"/>
+      <w:r>
+        <w:t xml:space="preserve">. </w:t>
       </w:r>
       <w:hyperlink r:id="rId16" w:history="1">
         <w:r>

</xml_diff>